<commit_message>
Aylık plan gözden geçirildi. Ağustos planı yapıldı @ozank, @furkankarakaya
</commit_message>
<xml_diff>
--- a/Theoretical/Fault Tolerance/Torque Under Faults.docx
+++ b/Theoretical/Fault Tolerance/Torque Under Faults.docx
@@ -12,6 +12,7 @@
         </w:rPr>
         <w:t>github.com\mesutto\IMMD\Simulation\fault tolerance\</w:t>
       </w:r>
+      <w:proofErr w:type="spellStart"/>
       <w:r>
         <w:rPr>
           <w:b/>
@@ -19,6 +20,7 @@
         </w:rPr>
         <w:t>fault_tolerance_torque.m</w:t>
       </w:r>
+      <w:proofErr w:type="spellEnd"/>
     </w:p>
     <w:p>
       <w:r>
@@ -236,13 +238,7 @@
     </w:p>
     <w:p>
       <w:r>
-        <w:t xml:space="preserve">A balanced 3-phase drive under normal operation: (I’s </w:t>
-      </w:r>
-      <w:r>
-        <w:t>are lagging E’s by 15 degrees</w:t>
-      </w:r>
-      <w:r>
-        <w:t>)</w:t>
+        <w:t>A balanced 3-phase drive under normal operation: (I’s are lagging E’s by 15 degrees)</w:t>
       </w:r>
     </w:p>
     <w:p>
@@ -499,7 +495,35 @@
           <w:rFonts w:eastAsiaTheme="minorEastAsia"/>
         </w:rPr>
         <w:lastRenderedPageBreak/>
-        <w:t>1-phase fault (phase-C): The phase is open-circuited. Ic = 0.</w:t>
+        <w:t>1-phase fault (</w:t>
+      </w:r>
+      <w:proofErr w:type="gramStart"/>
+      <w:r>
+        <w:rPr>
+          <w:rFonts w:eastAsiaTheme="minorEastAsia"/>
+        </w:rPr>
+        <w:t>phase</w:t>
+      </w:r>
+      <w:proofErr w:type="gramEnd"/>
+      <w:r>
+        <w:rPr>
+          <w:rFonts w:eastAsiaTheme="minorEastAsia"/>
+        </w:rPr>
+        <w:t xml:space="preserve">-C): The phase is open-circuited. </w:t>
+      </w:r>
+      <w:proofErr w:type="spellStart"/>
+      <w:r>
+        <w:rPr>
+          <w:rFonts w:eastAsiaTheme="minorEastAsia"/>
+        </w:rPr>
+        <w:t>Ic</w:t>
+      </w:r>
+      <w:proofErr w:type="spellEnd"/>
+      <w:r>
+        <w:rPr>
+          <w:rFonts w:eastAsiaTheme="minorEastAsia"/>
+        </w:rPr>
+        <w:t xml:space="preserve"> = 0.</w:t>
       </w:r>
     </w:p>
     <w:p>
@@ -719,16 +743,7 @@
                 <w:rPr>
                   <w:rFonts w:ascii="Cambria Math" w:eastAsiaTheme="minorEastAsia" w:hAnsi="Cambria Math"/>
                 </w:rPr>
-                <m:t>1</m:t>
-              </m:r>
-              <m:r>
-                <m:rPr>
-                  <m:sty m:val="p"/>
-                </m:rPr>
-                <w:rPr>
-                  <w:rFonts w:ascii="Cambria Math" w:eastAsiaTheme="minorEastAsia" w:hAnsi="Cambria Math"/>
-                </w:rPr>
-                <m:t>-</m:t>
+                <m:t>1-</m:t>
               </m:r>
               <m:f>
                 <m:fPr>
@@ -908,7 +923,35 @@
         <w:rPr>
           <w:rFonts w:eastAsiaTheme="minorEastAsia"/>
         </w:rPr>
-        <w:t>1-phase fault (phase-C): The phase is open-circuited. Ic = 0.</w:t>
+        <w:t>1-phase fault (</w:t>
+      </w:r>
+      <w:proofErr w:type="gramStart"/>
+      <w:r>
+        <w:rPr>
+          <w:rFonts w:eastAsiaTheme="minorEastAsia"/>
+        </w:rPr>
+        <w:t>phase</w:t>
+      </w:r>
+      <w:proofErr w:type="gramEnd"/>
+      <w:r>
+        <w:rPr>
+          <w:rFonts w:eastAsiaTheme="minorEastAsia"/>
+        </w:rPr>
+        <w:t xml:space="preserve">-C): The phase is open-circuited. </w:t>
+      </w:r>
+      <w:proofErr w:type="spellStart"/>
+      <w:r>
+        <w:rPr>
+          <w:rFonts w:eastAsiaTheme="minorEastAsia"/>
+        </w:rPr>
+        <w:t>Ic</w:t>
+      </w:r>
+      <w:proofErr w:type="spellEnd"/>
+      <w:r>
+        <w:rPr>
+          <w:rFonts w:eastAsiaTheme="minorEastAsia"/>
+        </w:rPr>
+        <w:t xml:space="preserve"> = 0.</w:t>
       </w:r>
     </w:p>
     <w:p>
@@ -921,7 +964,57 @@
         <w:rPr>
           <w:rFonts w:eastAsiaTheme="minorEastAsia"/>
         </w:rPr>
-        <w:t>Shift Ia by -30, Ib by +30, Multiply by sqrt(3)</w:t>
+        <w:t xml:space="preserve">Shift </w:t>
+      </w:r>
+      <w:proofErr w:type="spellStart"/>
+      <w:r>
+        <w:rPr>
+          <w:rFonts w:eastAsiaTheme="minorEastAsia"/>
+        </w:rPr>
+        <w:t>Ia</w:t>
+      </w:r>
+      <w:proofErr w:type="spellEnd"/>
+      <w:r>
+        <w:rPr>
+          <w:rFonts w:eastAsiaTheme="minorEastAsia"/>
+        </w:rPr>
+        <w:t xml:space="preserve"> by -30, </w:t>
+      </w:r>
+      <w:proofErr w:type="spellStart"/>
+      <w:r>
+        <w:rPr>
+          <w:rFonts w:eastAsiaTheme="minorEastAsia"/>
+        </w:rPr>
+        <w:t>Ib</w:t>
+      </w:r>
+      <w:proofErr w:type="spellEnd"/>
+      <w:r>
+        <w:rPr>
+          <w:rFonts w:eastAsiaTheme="minorEastAsia"/>
+        </w:rPr>
+        <w:t xml:space="preserve"> by +30, Multiply by </w:t>
+      </w:r>
+      <w:proofErr w:type="spellStart"/>
+      <w:proofErr w:type="gramStart"/>
+      <w:r>
+        <w:rPr>
+          <w:rFonts w:eastAsiaTheme="minorEastAsia"/>
+        </w:rPr>
+        <w:t>sqrt</w:t>
+      </w:r>
+      <w:proofErr w:type="spellEnd"/>
+      <w:r>
+        <w:rPr>
+          <w:rFonts w:eastAsiaTheme="minorEastAsia"/>
+        </w:rPr>
+        <w:t>(</w:t>
+      </w:r>
+      <w:proofErr w:type="gramEnd"/>
+      <w:r>
+        <w:rPr>
+          <w:rFonts w:eastAsiaTheme="minorEastAsia"/>
+        </w:rPr>
+        <w:t>3)</w:t>
       </w:r>
     </w:p>
     <w:p>
@@ -1131,26 +1224,6 @@
           </m:f>
         </m:oMath>
       </m:oMathPara>
-    </w:p>
-    <w:p>
-      <w:pPr>
-        <w:rPr>
-          <w:rFonts w:eastAsiaTheme="minorEastAsia"/>
-        </w:rPr>
-      </w:pPr>
-    </w:p>
-    <w:p>
-      <w:pPr>
-        <w:rPr>
-          <w:rFonts w:eastAsiaTheme="minorEastAsia"/>
-        </w:rPr>
-      </w:pPr>
-      <w:r>
-        <w:rPr>
-          <w:rFonts w:eastAsiaTheme="minorEastAsia"/>
-        </w:rPr>
-        <w:br w:type="page"/>
-      </w:r>
     </w:p>
     <w:p>
       <w:pPr>

</xml_diff>